<commit_message>
Update alex portion - intro and hypothesis.docx
</commit_message>
<xml_diff>
--- a/alex portion - intro and hypothesis.docx
+++ b/alex portion - intro and hypothesis.docx
@@ -13,47 +13,13 @@
         <w:rPr>
           <w:rFonts w:ascii="Times" w:hAnsi="Times"/>
         </w:rPr>
-        <w:t xml:space="preserve">Does graphic animation </w:t>
-      </w:r>
-      <w:r>
-        <w:rPr>
-          <w:rFonts w:ascii="Times" w:hAnsi="Times"/>
-        </w:rPr>
-        <w:t>effect</w:t>
-      </w:r>
-      <w:r>
-        <w:rPr>
-          <w:rFonts w:ascii="Times" w:hAnsi="Times"/>
-        </w:rPr>
-        <w:t xml:space="preserve"> email-based event recruitment efficacy?</w:t>
-      </w:r>
-    </w:p>
-    <w:p>
-      <w:pPr>
-        <w:spacing w:line="360" w:lineRule="auto"/>
-        <w:rPr>
-          <w:rFonts w:ascii="Times" w:hAnsi="Times"/>
-        </w:rPr>
-      </w:pPr>
-      <w:r>
-        <w:rPr>
-          <w:rFonts w:ascii="Times" w:hAnsi="Times"/>
-        </w:rPr>
-        <w:t xml:space="preserve">Nathan Kim, Deon </w:t>
-      </w:r>
-      <w:proofErr w:type="spellStart"/>
-      <w:r>
-        <w:rPr>
-          <w:rFonts w:ascii="Times" w:hAnsi="Times"/>
-        </w:rPr>
-        <w:t>Ababio</w:t>
-      </w:r>
-      <w:proofErr w:type="spellEnd"/>
-      <w:r>
-        <w:rPr>
-          <w:rFonts w:ascii="Times" w:hAnsi="Times"/>
-        </w:rPr>
-        <w:t>, &amp; Alex Gordon</w:t>
+        <w:t>Do animated graphs increase the effectiveness of email-based event recruitment at Yale?</w:t>
+      </w:r>
+      <w:r>
+        <w:rPr>
+          <w:rFonts w:ascii="Times" w:hAnsi="Times"/>
+        </w:rPr>
+        <w:t>Nathan Kim, Deon Ababio, &amp; Alex Gordon</w:t>
       </w:r>
     </w:p>
     <w:p>
@@ -134,7 +100,7 @@
         <w:rPr>
           <w:rFonts w:ascii="Times" w:hAnsi="Times"/>
         </w:rPr>
-        <w:t>The coronavirus pandemic has affected nearly every aspect of the Yale student experience. Most notably, classes have been moved onto Zoom, but students are still learning. It is what takes place beyond the classroom that is of p</w:t>
+        <w:t>The coronavirus pandemic has affected nearly every aspect of the Yale student experience. Most notably, classes have been moved onto</w:t>
       </w:r>
       <w:bookmarkStart w:id="0" w:name="_GoBack"/>
       <w:bookmarkEnd w:id="0"/>
@@ -142,7 +108,7 @@
         <w:rPr>
           <w:rFonts w:ascii="Times" w:hAnsi="Times"/>
         </w:rPr>
-        <w:t>articular interest: extracurricular participation. The traditional activities bazaar was held virtually, with clubs making online booths; however, due to the lack of in-person recruitment tactics, such as food events, welcome meetings, and getting to know club members through socials, clubs needed to get creative in how they marketed to the incoming first-year class.</w:t>
+        <w:t xml:space="preserve"> Zoom, but students are still learning. It is what takes place beyond the classroom that is of particular interest: extracurricular participation. The traditional activities bazaar was held virtually, with clubs making online booths; however, due to the lack of in-person recruitment tactics, such as food events, welcome meetings, and getting to know club members through socials, clubs needed to get creative in how they marketed to the incoming first-year class.</w:t>
       </w:r>
       <w:r>
         <w:rPr>
@@ -171,63 +137,7 @@
             <w:rStyle w:val="Hyperlink"/>
             <w:rFonts w:ascii="Times" w:hAnsi="Times"/>
           </w:rPr>
-          <w:t>Yale Ent</w:t>
-        </w:r>
-        <w:r>
-          <w:rPr>
-            <w:rStyle w:val="Hyperlink"/>
-            <w:rFonts w:ascii="Times" w:hAnsi="Times"/>
-          </w:rPr>
-          <w:t>r</w:t>
-        </w:r>
-        <w:r>
-          <w:rPr>
-            <w:rStyle w:val="Hyperlink"/>
-            <w:rFonts w:ascii="Times" w:hAnsi="Times"/>
-          </w:rPr>
-          <w:t>eprene</w:t>
-        </w:r>
-        <w:r>
-          <w:rPr>
-            <w:rStyle w:val="Hyperlink"/>
-            <w:rFonts w:ascii="Times" w:hAnsi="Times"/>
-          </w:rPr>
-          <w:t>u</w:t>
-        </w:r>
-        <w:r>
-          <w:rPr>
-            <w:rStyle w:val="Hyperlink"/>
-            <w:rFonts w:ascii="Times" w:hAnsi="Times"/>
-          </w:rPr>
-          <w:t>r</w:t>
-        </w:r>
-        <w:r>
-          <w:rPr>
-            <w:rStyle w:val="Hyperlink"/>
-            <w:rFonts w:ascii="Times" w:hAnsi="Times"/>
-          </w:rPr>
-          <w:t>i</w:t>
-        </w:r>
-        <w:r>
-          <w:rPr>
-            <w:rStyle w:val="Hyperlink"/>
-            <w:rFonts w:ascii="Times" w:hAnsi="Times"/>
-          </w:rPr>
-          <w:t>al So</w:t>
-        </w:r>
-        <w:r>
-          <w:rPr>
-            <w:rStyle w:val="Hyperlink"/>
-            <w:rFonts w:ascii="Times" w:hAnsi="Times"/>
-          </w:rPr>
-          <w:t>c</w:t>
-        </w:r>
-        <w:r>
-          <w:rPr>
-            <w:rStyle w:val="Hyperlink"/>
-            <w:rFonts w:ascii="Times" w:hAnsi="Times"/>
-          </w:rPr>
-          <w:t>iety</w:t>
+          <w:t>Yale Entrepreneurial Society</w:t>
         </w:r>
       </w:hyperlink>
       <w:r>
@@ -242,84 +152,7 @@
             <w:rStyle w:val="Hyperlink"/>
             <w:rFonts w:ascii="Times" w:hAnsi="Times"/>
           </w:rPr>
-          <w:t>the Yale Unde</w:t>
-        </w:r>
-        <w:r>
-          <w:rPr>
-            <w:rStyle w:val="Hyperlink"/>
-            <w:rFonts w:ascii="Times" w:hAnsi="Times"/>
-          </w:rPr>
-          <w:t>r</w:t>
-        </w:r>
-        <w:r>
-          <w:rPr>
-            <w:rStyle w:val="Hyperlink"/>
-            <w:rFonts w:ascii="Times" w:hAnsi="Times"/>
-          </w:rPr>
-          <w:t>graduate Co</w:t>
-        </w:r>
-        <w:r>
-          <w:rPr>
-            <w:rStyle w:val="Hyperlink"/>
-            <w:rFonts w:ascii="Times" w:hAnsi="Times"/>
-          </w:rPr>
-          <w:t>n</w:t>
-        </w:r>
-        <w:r>
-          <w:rPr>
-            <w:rStyle w:val="Hyperlink"/>
-            <w:rFonts w:ascii="Times" w:hAnsi="Times"/>
-          </w:rPr>
-          <w:t>s</w:t>
-        </w:r>
-        <w:r>
-          <w:rPr>
-            <w:rStyle w:val="Hyperlink"/>
-            <w:rFonts w:ascii="Times" w:hAnsi="Times"/>
-          </w:rPr>
-          <w:t>ultin</w:t>
-        </w:r>
-        <w:r>
-          <w:rPr>
-            <w:rStyle w:val="Hyperlink"/>
-            <w:rFonts w:ascii="Times" w:hAnsi="Times"/>
-          </w:rPr>
-          <w:t>g</w:t>
-        </w:r>
-        <w:r>
-          <w:rPr>
-            <w:rStyle w:val="Hyperlink"/>
-            <w:rFonts w:ascii="Times" w:hAnsi="Times"/>
-          </w:rPr>
-          <w:t xml:space="preserve"> G</w:t>
-        </w:r>
-        <w:r>
-          <w:rPr>
-            <w:rStyle w:val="Hyperlink"/>
-            <w:rFonts w:ascii="Times" w:hAnsi="Times"/>
-          </w:rPr>
-          <w:t>r</w:t>
-        </w:r>
-        <w:r>
-          <w:rPr>
-            <w:rStyle w:val="Hyperlink"/>
-            <w:rFonts w:ascii="Times" w:hAnsi="Times"/>
-          </w:rPr>
-          <w:t>ou</w:t>
-        </w:r>
-        <w:r>
-          <w:rPr>
-            <w:rStyle w:val="Hyperlink"/>
-            <w:rFonts w:ascii="Times" w:hAnsi="Times"/>
-          </w:rPr>
-          <w:t>p</w:t>
-        </w:r>
-        <w:r>
-          <w:rPr>
-            <w:rStyle w:val="Hyperlink"/>
-            <w:rFonts w:ascii="Times" w:hAnsi="Times"/>
-          </w:rPr>
-          <w:t>,</w:t>
+          <w:t>the Yale Undergraduate Consulting Group,</w:t>
         </w:r>
       </w:hyperlink>
       <w:r>
@@ -332,21 +165,7 @@
         <w:rPr>
           <w:rFonts w:ascii="Times" w:hAnsi="Times"/>
         </w:rPr>
-        <w:t xml:space="preserve">to the student body in hopes of increasing attendance at their recruitment events. In an online environment, email appeared to be the best approach to connecting with </w:t>
-      </w:r>
-      <w:proofErr w:type="spellStart"/>
-      <w:r>
-        <w:rPr>
-          <w:rFonts w:ascii="Times" w:hAnsi="Times"/>
-        </w:rPr>
-        <w:t>Yalies</w:t>
-      </w:r>
-      <w:proofErr w:type="spellEnd"/>
-      <w:r>
-        <w:rPr>
-          <w:rFonts w:ascii="Times" w:hAnsi="Times"/>
-        </w:rPr>
-        <w:t xml:space="preserve">. </w:t>
+        <w:t xml:space="preserve">to the student body in hopes of increasing attendance at their recruitment events. In an online environment, email appeared to be the best approach to connecting with Yalies. </w:t>
       </w:r>
     </w:p>
     <w:p>
@@ -404,19 +223,7 @@
         <w:rPr>
           <w:rFonts w:ascii="Times" w:hAnsi="Times"/>
         </w:rPr>
-        <w:t xml:space="preserve">answer our research question: </w:t>
-      </w:r>
-      <w:r>
-        <w:rPr>
-          <w:rFonts w:ascii="Times" w:hAnsi="Times"/>
-        </w:rPr>
-        <w:t>Does graphic animation effect email-based event recruitment efficacy?</w:t>
-      </w:r>
-      <w:r>
-        <w:rPr>
-          <w:rFonts w:ascii="Times" w:hAnsi="Times"/>
-        </w:rPr>
-        <w:t xml:space="preserve"> We will cover our hypotheses, treatments and outcomes, analysis and interpretation of data, limitations of our experiment, and a concluding discussion about our results.</w:t>
+        <w:t>answer our research question: Does graphic animation effect email-based event recruitment efficacy? We will cover our hypotheses, treatments and outcomes, analysis and interpretation of data, limitations of our experiment, and a concluding discussion about our results.</w:t>
       </w:r>
     </w:p>
     <w:p>
@@ -972,6 +779,7 @@
   <w:style w:type="character" w:default="1" w:styleId="DefaultParagraphFont">
     <w:name w:val="Default Paragraph Font"/>
     <w:uiPriority w:val="1"/>
+    <w:semiHidden/>
     <w:unhideWhenUsed/>
   </w:style>
   <w:style w:type="table" w:default="1" w:styleId="TableNormal">

</xml_diff>